<commit_message>
Word File, Reflection is edited.
</commit_message>
<xml_diff>
--- a/RD1.docx
+++ b/RD1.docx
@@ -1,6 +1,6 @@
 
 <file path=word/document.xml><?xml version="1.0" encoding="utf-8"?>
-<w:document xmlns:wpc="http://schemas.microsoft.com/office/word/2010/wordprocessingCanvas" xmlns:cx="http://schemas.microsoft.com/office/drawing/2014/chartex" xmlns:cx1="http://schemas.microsoft.com/office/drawing/2015/9/8/chartex" xmlns:cx2="http://schemas.microsoft.com/office/drawing/2015/10/21/chartex" xmlns:cx3="http://schemas.microsoft.com/office/drawing/2016/5/9/chartex" xmlns:cx4="http://schemas.microsoft.com/office/drawing/2016/5/10/chartex" xmlns:cx5="http://schemas.microsoft.com/office/drawing/2016/5/11/chartex" xmlns:cx6="http://schemas.microsoft.com/office/drawing/2016/5/12/chartex" xmlns:cx7="http://schemas.microsoft.com/office/drawing/2016/5/13/chartex" xmlns:cx8="http://schemas.microsoft.com/office/drawing/2016/5/14/chartex" xmlns:mc="http://schemas.openxmlformats.org/markup-compatibility/2006" xmlns:aink="http://schemas.microsoft.com/office/drawing/2016/ink" xmlns:am3d="http://schemas.microsoft.com/office/drawing/2017/model3d" xmlns:o="urn:schemas-microsoft-com:office:office" xmlns:r="http://schemas.openxmlformats.org/officeDocument/2006/relationships" xmlns:m="http://schemas.openxmlformats.org/officeDocument/2006/math" xmlns:v="urn:schemas-microsoft-com:vml" xmlns:wp14="http://schemas.microsoft.com/office/word/2010/wordprocessingDrawing" xmlns:wp="http://schemas.openxmlformats.org/drawingml/2006/wordprocessingDrawing" xmlns:w10="urn:schemas-microsoft-com:office:word" xmlns:w="http://schemas.openxmlformats.org/wordprocessingml/2006/main" xmlns:w14="http://schemas.microsoft.com/office/word/2010/wordml" xmlns:w15="http://schemas.microsoft.com/office/word/2012/wordml" xmlns:w16cex="http://schemas.microsoft.com/office/word/2018/wordml/cex" xmlns:w16cid="http://schemas.microsoft.com/office/word/2016/wordml/cid" xmlns:w16="http://schemas.microsoft.com/office/word/2018/wordml" xmlns:w16sdtdh="http://schemas.microsoft.com/office/word/2020/wordml/sdtdatahash" xmlns:w16se="http://schemas.microsoft.com/office/word/2015/wordml/symex" xmlns:wpg="http://schemas.microsoft.com/office/word/2010/wordprocessingGroup" xmlns:wpi="http://schemas.microsoft.com/office/word/2010/wordprocessingInk" xmlns:wne="http://schemas.microsoft.com/office/word/2006/wordml" xmlns:wps="http://schemas.microsoft.com/office/word/2010/wordprocessingShape" mc:Ignorable="w14 w15 w16se w16cid w16 w16cex w16sdtdh wp14">
+<w:document xmlns:wpc="http://schemas.microsoft.com/office/word/2010/wordprocessingCanvas" xmlns:cx="http://schemas.microsoft.com/office/drawing/2014/chartex" xmlns:cx1="http://schemas.microsoft.com/office/drawing/2015/9/8/chartex" xmlns:cx2="http://schemas.microsoft.com/office/drawing/2015/10/21/chartex" xmlns:cx3="http://schemas.microsoft.com/office/drawing/2016/5/9/chartex" xmlns:cx4="http://schemas.microsoft.com/office/drawing/2016/5/10/chartex" xmlns:cx5="http://schemas.microsoft.com/office/drawing/2016/5/11/chartex" xmlns:cx6="http://schemas.microsoft.com/office/drawing/2016/5/12/chartex" xmlns:cx7="http://schemas.microsoft.com/office/drawing/2016/5/13/chartex" xmlns:cx8="http://schemas.microsoft.com/office/drawing/2016/5/14/chartex" xmlns:mc="http://schemas.openxmlformats.org/markup-compatibility/2006" xmlns:aink="http://schemas.microsoft.com/office/drawing/2016/ink" xmlns:am3d="http://schemas.microsoft.com/office/drawing/2017/model3d" xmlns:o="urn:schemas-microsoft-com:office:office" xmlns:oel="http://schemas.microsoft.com/office/2019/extlst" xmlns:r="http://schemas.openxmlformats.org/officeDocument/2006/relationships" xmlns:m="http://schemas.openxmlformats.org/officeDocument/2006/math" xmlns:v="urn:schemas-microsoft-com:vml" xmlns:wp14="http://schemas.microsoft.com/office/word/2010/wordprocessingDrawing" xmlns:wp="http://schemas.openxmlformats.org/drawingml/2006/wordprocessingDrawing" xmlns:w10="urn:schemas-microsoft-com:office:word" xmlns:w="http://schemas.openxmlformats.org/wordprocessingml/2006/main" xmlns:w14="http://schemas.microsoft.com/office/word/2010/wordml" xmlns:w15="http://schemas.microsoft.com/office/word/2012/wordml" xmlns:w16cex="http://schemas.microsoft.com/office/word/2018/wordml/cex" xmlns:w16cid="http://schemas.microsoft.com/office/word/2016/wordml/cid" xmlns:w16="http://schemas.microsoft.com/office/word/2018/wordml" xmlns:w16du="http://schemas.microsoft.com/office/word/2023/wordml/word16du" xmlns:w16sdtdh="http://schemas.microsoft.com/office/word/2020/wordml/sdtdatahash" xmlns:w16se="http://schemas.microsoft.com/office/word/2015/wordml/symex" xmlns:wpg="http://schemas.microsoft.com/office/word/2010/wordprocessingGroup" xmlns:wpi="http://schemas.microsoft.com/office/word/2010/wordprocessingInk" xmlns:wne="http://schemas.microsoft.com/office/word/2006/wordml" xmlns:wps="http://schemas.microsoft.com/office/word/2010/wordprocessingShape" mc:Ignorable="w14 w15 w16se w16cid w16 w16cex w16sdtdh w16du wp14">
   <w:body>
     <w:tbl>
       <w:tblPr>
@@ -35,6 +35,9 @@
             <w:pPr>
               <w:cnfStyle w:val="000000100000" w:firstRow="0" w:lastRow="0" w:firstColumn="0" w:lastColumn="0" w:oddVBand="0" w:evenVBand="0" w:oddHBand="1" w:evenHBand="0" w:firstRowFirstColumn="0" w:firstRowLastColumn="0" w:lastRowFirstColumn="0" w:lastRowLastColumn="0"/>
             </w:pPr>
+            <w:r>
+              <w:t>Ethan D’Souza</w:t>
+            </w:r>
           </w:p>
         </w:tc>
       </w:tr>
@@ -58,6 +61,9 @@
             <w:pPr>
               <w:cnfStyle w:val="000000000000" w:firstRow="0" w:lastRow="0" w:firstColumn="0" w:lastColumn="0" w:oddVBand="0" w:evenVBand="0" w:oddHBand="0" w:evenHBand="0" w:firstRowFirstColumn="0" w:firstRowLastColumn="0" w:lastRowFirstColumn="0" w:lastRowLastColumn="0"/>
             </w:pPr>
+            <w:r>
+              <w:t>Zain Huda</w:t>
+            </w:r>
           </w:p>
         </w:tc>
       </w:tr>
@@ -84,6 +90,9 @@
             <w:pPr>
               <w:cnfStyle w:val="000000100000" w:firstRow="0" w:lastRow="0" w:firstColumn="0" w:lastColumn="0" w:oddVBand="0" w:evenVBand="0" w:oddHBand="1" w:evenHBand="0" w:firstRowFirstColumn="0" w:firstRowLastColumn="0" w:lastRowFirstColumn="0" w:lastRowLastColumn="0"/>
             </w:pPr>
+            <w:r>
+              <w:t>1735988</w:t>
+            </w:r>
           </w:p>
         </w:tc>
       </w:tr>
@@ -97,8 +106,37 @@
         <w:t>Reflection</w:t>
       </w:r>
     </w:p>
+    <w:p>
+      <w:r>
+        <w:t>Working with Zain in this lab was a solid experience. We split up the tasks early on, which allowed us to work efficiently and stay focused. When we hit obstacles, like struggling to structure certain parts of the code, it helped to have someone there to talk through ideas. Instead of getting stuck for too long, we could bounce thoughts off each other and figure out solutions more quickly. There were moments when we were not sure how to proceed, but communication between us was strong, and that made things a lot easier. Having someone to hold you accountable during the process was also beneficial because it kept us both on track and motivated to finish the lab in a timely manner.</w:t>
+      </w:r>
+    </w:p>
+    <w:p/>
+    <w:p>
+      <w:r>
+        <w:t>In terms of what I learned, one of the key takeaways was the importance of planning before coding. Zain and I spent a good amount of time mapping out what we were going to do before we wrote a single line of code. This saved us a lot of time down the road because we did not have to backtrack as much to fix errors or adjust. Another important lesson I learned was how crucial it is to write code that’s easy to read. By using clear and meaningful variable names, as well as adding comments throughout the code, it became much simpler to debug and understand what was happening. The hands-on practice reinforced the idea that you really learn by doing, not just by watching or reading about coding.</w:t>
+      </w:r>
+    </w:p>
+    <w:p/>
+    <w:p>
+      <w:r>
+        <w:t>We followed the first three rules of programming closely. The first rule, thinking before programming, was something we really focused on. By planning our approach from the start, we avoided a lot of headaches later. The second rule, making the code human-readable, was another priority. We made sure to use consistent formatting and wrote comments that clearly explained the logic behind the code. Finally, we made sure to practice by taking turns writing and reviewing each other’s code. This gave us both a chance to learn and improve, especially when it came to debugging or finding better ways to structure the program.</w:t>
+      </w:r>
+    </w:p>
+    <w:p/>
+    <w:p>
+      <w:r>
+        <w:t>Overall, this lab was a valuable learning experience. Working with Zain not only helped me solidify programming concepts but also improved my ability to work effectively as part of a team.</w:t>
+      </w:r>
+    </w:p>
     <w:p/>
     <w:sectPr>
+      <w:headerReference w:type="even" r:id="rId6"/>
+      <w:headerReference w:type="default" r:id="rId7"/>
+      <w:footerReference w:type="even" r:id="rId8"/>
+      <w:footerReference w:type="default" r:id="rId9"/>
+      <w:headerReference w:type="first" r:id="rId10"/>
+      <w:footerReference w:type="first" r:id="rId11"/>
       <w:pgSz w:w="12240" w:h="15840"/>
       <w:pgMar w:top="1440" w:right="1440" w:bottom="1440" w:left="1440" w:header="720" w:footer="720" w:gutter="0"/>
       <w:cols w:space="720"/>
@@ -108,8 +146,106 @@
 </w:document>
 </file>
 
+<file path=word/endnotes.xml><?xml version="1.0" encoding="utf-8"?>
+<w:endnotes xmlns:wpc="http://schemas.microsoft.com/office/word/2010/wordprocessingCanvas" xmlns:cx="http://schemas.microsoft.com/office/drawing/2014/chartex" xmlns:cx1="http://schemas.microsoft.com/office/drawing/2015/9/8/chartex" xmlns:cx2="http://schemas.microsoft.com/office/drawing/2015/10/21/chartex" xmlns:cx3="http://schemas.microsoft.com/office/drawing/2016/5/9/chartex" xmlns:cx4="http://schemas.microsoft.com/office/drawing/2016/5/10/chartex" xmlns:cx5="http://schemas.microsoft.com/office/drawing/2016/5/11/chartex" xmlns:cx6="http://schemas.microsoft.com/office/drawing/2016/5/12/chartex" xmlns:cx7="http://schemas.microsoft.com/office/drawing/2016/5/13/chartex" xmlns:cx8="http://schemas.microsoft.com/office/drawing/2016/5/14/chartex" xmlns:mc="http://schemas.openxmlformats.org/markup-compatibility/2006" xmlns:aink="http://schemas.microsoft.com/office/drawing/2016/ink" xmlns:am3d="http://schemas.microsoft.com/office/drawing/2017/model3d" xmlns:o="urn:schemas-microsoft-com:office:office" xmlns:oel="http://schemas.microsoft.com/office/2019/extlst" xmlns:r="http://schemas.openxmlformats.org/officeDocument/2006/relationships" xmlns:m="http://schemas.openxmlformats.org/officeDocument/2006/math" xmlns:v="urn:schemas-microsoft-com:vml" xmlns:wp14="http://schemas.microsoft.com/office/word/2010/wordprocessingDrawing" xmlns:wp="http://schemas.openxmlformats.org/drawingml/2006/wordprocessingDrawing" xmlns:w10="urn:schemas-microsoft-com:office:word" xmlns:w="http://schemas.openxmlformats.org/wordprocessingml/2006/main" xmlns:w14="http://schemas.microsoft.com/office/word/2010/wordml" xmlns:w15="http://schemas.microsoft.com/office/word/2012/wordml" xmlns:w16cex="http://schemas.microsoft.com/office/word/2018/wordml/cex" xmlns:w16cid="http://schemas.microsoft.com/office/word/2016/wordml/cid" xmlns:w16="http://schemas.microsoft.com/office/word/2018/wordml" xmlns:w16du="http://schemas.microsoft.com/office/word/2023/wordml/word16du" xmlns:w16sdtdh="http://schemas.microsoft.com/office/word/2020/wordml/sdtdatahash" xmlns:w16se="http://schemas.microsoft.com/office/word/2015/wordml/symex" xmlns:wpg="http://schemas.microsoft.com/office/word/2010/wordprocessingGroup" xmlns:wpi="http://schemas.microsoft.com/office/word/2010/wordprocessingInk" xmlns:wne="http://schemas.microsoft.com/office/word/2006/wordml" xmlns:wps="http://schemas.microsoft.com/office/word/2010/wordprocessingShape" mc:Ignorable="w14 w15 w16se w16cid w16 w16cex w16sdtdh w16du wp14">
+  <w:endnote w:type="separator" w:id="-1">
+    <w:p>
+      <w:r>
+        <w:separator/>
+      </w:r>
+    </w:p>
+  </w:endnote>
+  <w:endnote w:type="continuationSeparator" w:id="0">
+    <w:p>
+      <w:r>
+        <w:continuationSeparator/>
+      </w:r>
+    </w:p>
+  </w:endnote>
+</w:endnotes>
+</file>
+
+<file path=word/footer1.xml><?xml version="1.0" encoding="utf-8"?>
+<w:ftr xmlns:wpc="http://schemas.microsoft.com/office/word/2010/wordprocessingCanvas" xmlns:cx="http://schemas.microsoft.com/office/drawing/2014/chartex" xmlns:cx1="http://schemas.microsoft.com/office/drawing/2015/9/8/chartex" xmlns:cx2="http://schemas.microsoft.com/office/drawing/2015/10/21/chartex" xmlns:cx3="http://schemas.microsoft.com/office/drawing/2016/5/9/chartex" xmlns:cx4="http://schemas.microsoft.com/office/drawing/2016/5/10/chartex" xmlns:cx5="http://schemas.microsoft.com/office/drawing/2016/5/11/chartex" xmlns:cx6="http://schemas.microsoft.com/office/drawing/2016/5/12/chartex" xmlns:cx7="http://schemas.microsoft.com/office/drawing/2016/5/13/chartex" xmlns:cx8="http://schemas.microsoft.com/office/drawing/2016/5/14/chartex" xmlns:mc="http://schemas.openxmlformats.org/markup-compatibility/2006" xmlns:aink="http://schemas.microsoft.com/office/drawing/2016/ink" xmlns:am3d="http://schemas.microsoft.com/office/drawing/2017/model3d" xmlns:o="urn:schemas-microsoft-com:office:office" xmlns:oel="http://schemas.microsoft.com/office/2019/extlst" xmlns:r="http://schemas.openxmlformats.org/officeDocument/2006/relationships" xmlns:m="http://schemas.openxmlformats.org/officeDocument/2006/math" xmlns:v="urn:schemas-microsoft-com:vml" xmlns:wp14="http://schemas.microsoft.com/office/word/2010/wordprocessingDrawing" xmlns:wp="http://schemas.openxmlformats.org/drawingml/2006/wordprocessingDrawing" xmlns:w10="urn:schemas-microsoft-com:office:word" xmlns:w="http://schemas.openxmlformats.org/wordprocessingml/2006/main" xmlns:w14="http://schemas.microsoft.com/office/word/2010/wordml" xmlns:w15="http://schemas.microsoft.com/office/word/2012/wordml" xmlns:w16cex="http://schemas.microsoft.com/office/word/2018/wordml/cex" xmlns:w16cid="http://schemas.microsoft.com/office/word/2016/wordml/cid" xmlns:w16="http://schemas.microsoft.com/office/word/2018/wordml" xmlns:w16du="http://schemas.microsoft.com/office/word/2023/wordml/word16du" xmlns:w16sdtdh="http://schemas.microsoft.com/office/word/2020/wordml/sdtdatahash" xmlns:w16se="http://schemas.microsoft.com/office/word/2015/wordml/symex" xmlns:wpg="http://schemas.microsoft.com/office/word/2010/wordprocessingGroup" xmlns:wpi="http://schemas.microsoft.com/office/word/2010/wordprocessingInk" xmlns:wne="http://schemas.microsoft.com/office/word/2006/wordml" xmlns:wps="http://schemas.microsoft.com/office/word/2010/wordprocessingShape" mc:Ignorable="w14 w15 w16se w16cid w16 w16cex w16sdtdh w16du wp14">
+  <w:p>
+    <w:pPr>
+      <w:pStyle w:val="Footer"/>
+    </w:pPr>
+  </w:p>
+</w:ftr>
+</file>
+
+<file path=word/footer2.xml><?xml version="1.0" encoding="utf-8"?>
+<w:ftr xmlns:wpc="http://schemas.microsoft.com/office/word/2010/wordprocessingCanvas" xmlns:cx="http://schemas.microsoft.com/office/drawing/2014/chartex" xmlns:cx1="http://schemas.microsoft.com/office/drawing/2015/9/8/chartex" xmlns:cx2="http://schemas.microsoft.com/office/drawing/2015/10/21/chartex" xmlns:cx3="http://schemas.microsoft.com/office/drawing/2016/5/9/chartex" xmlns:cx4="http://schemas.microsoft.com/office/drawing/2016/5/10/chartex" xmlns:cx5="http://schemas.microsoft.com/office/drawing/2016/5/11/chartex" xmlns:cx6="http://schemas.microsoft.com/office/drawing/2016/5/12/chartex" xmlns:cx7="http://schemas.microsoft.com/office/drawing/2016/5/13/chartex" xmlns:cx8="http://schemas.microsoft.com/office/drawing/2016/5/14/chartex" xmlns:mc="http://schemas.openxmlformats.org/markup-compatibility/2006" xmlns:aink="http://schemas.microsoft.com/office/drawing/2016/ink" xmlns:am3d="http://schemas.microsoft.com/office/drawing/2017/model3d" xmlns:o="urn:schemas-microsoft-com:office:office" xmlns:oel="http://schemas.microsoft.com/office/2019/extlst" xmlns:r="http://schemas.openxmlformats.org/officeDocument/2006/relationships" xmlns:m="http://schemas.openxmlformats.org/officeDocument/2006/math" xmlns:v="urn:schemas-microsoft-com:vml" xmlns:wp14="http://schemas.microsoft.com/office/word/2010/wordprocessingDrawing" xmlns:wp="http://schemas.openxmlformats.org/drawingml/2006/wordprocessingDrawing" xmlns:w10="urn:schemas-microsoft-com:office:word" xmlns:w="http://schemas.openxmlformats.org/wordprocessingml/2006/main" xmlns:w14="http://schemas.microsoft.com/office/word/2010/wordml" xmlns:w15="http://schemas.microsoft.com/office/word/2012/wordml" xmlns:w16cex="http://schemas.microsoft.com/office/word/2018/wordml/cex" xmlns:w16cid="http://schemas.microsoft.com/office/word/2016/wordml/cid" xmlns:w16="http://schemas.microsoft.com/office/word/2018/wordml" xmlns:w16du="http://schemas.microsoft.com/office/word/2023/wordml/word16du" xmlns:w16sdtdh="http://schemas.microsoft.com/office/word/2020/wordml/sdtdatahash" xmlns:w16se="http://schemas.microsoft.com/office/word/2015/wordml/symex" xmlns:wpg="http://schemas.microsoft.com/office/word/2010/wordprocessingGroup" xmlns:wpi="http://schemas.microsoft.com/office/word/2010/wordprocessingInk" xmlns:wne="http://schemas.microsoft.com/office/word/2006/wordml" xmlns:wps="http://schemas.microsoft.com/office/word/2010/wordprocessingShape" mc:Ignorable="w14 w15 w16se w16cid w16 w16cex w16sdtdh w16du wp14">
+  <w:p>
+    <w:pPr>
+      <w:pStyle w:val="Footer"/>
+    </w:pPr>
+  </w:p>
+</w:ftr>
+</file>
+
+<file path=word/footer3.xml><?xml version="1.0" encoding="utf-8"?>
+<w:ftr xmlns:wpc="http://schemas.microsoft.com/office/word/2010/wordprocessingCanvas" xmlns:cx="http://schemas.microsoft.com/office/drawing/2014/chartex" xmlns:cx1="http://schemas.microsoft.com/office/drawing/2015/9/8/chartex" xmlns:cx2="http://schemas.microsoft.com/office/drawing/2015/10/21/chartex" xmlns:cx3="http://schemas.microsoft.com/office/drawing/2016/5/9/chartex" xmlns:cx4="http://schemas.microsoft.com/office/drawing/2016/5/10/chartex" xmlns:cx5="http://schemas.microsoft.com/office/drawing/2016/5/11/chartex" xmlns:cx6="http://schemas.microsoft.com/office/drawing/2016/5/12/chartex" xmlns:cx7="http://schemas.microsoft.com/office/drawing/2016/5/13/chartex" xmlns:cx8="http://schemas.microsoft.com/office/drawing/2016/5/14/chartex" xmlns:mc="http://schemas.openxmlformats.org/markup-compatibility/2006" xmlns:aink="http://schemas.microsoft.com/office/drawing/2016/ink" xmlns:am3d="http://schemas.microsoft.com/office/drawing/2017/model3d" xmlns:o="urn:schemas-microsoft-com:office:office" xmlns:oel="http://schemas.microsoft.com/office/2019/extlst" xmlns:r="http://schemas.openxmlformats.org/officeDocument/2006/relationships" xmlns:m="http://schemas.openxmlformats.org/officeDocument/2006/math" xmlns:v="urn:schemas-microsoft-com:vml" xmlns:wp14="http://schemas.microsoft.com/office/word/2010/wordprocessingDrawing" xmlns:wp="http://schemas.openxmlformats.org/drawingml/2006/wordprocessingDrawing" xmlns:w10="urn:schemas-microsoft-com:office:word" xmlns:w="http://schemas.openxmlformats.org/wordprocessingml/2006/main" xmlns:w14="http://schemas.microsoft.com/office/word/2010/wordml" xmlns:w15="http://schemas.microsoft.com/office/word/2012/wordml" xmlns:w16cex="http://schemas.microsoft.com/office/word/2018/wordml/cex" xmlns:w16cid="http://schemas.microsoft.com/office/word/2016/wordml/cid" xmlns:w16="http://schemas.microsoft.com/office/word/2018/wordml" xmlns:w16du="http://schemas.microsoft.com/office/word/2023/wordml/word16du" xmlns:w16sdtdh="http://schemas.microsoft.com/office/word/2020/wordml/sdtdatahash" xmlns:w16se="http://schemas.microsoft.com/office/word/2015/wordml/symex" xmlns:wpg="http://schemas.microsoft.com/office/word/2010/wordprocessingGroup" xmlns:wpi="http://schemas.microsoft.com/office/word/2010/wordprocessingInk" xmlns:wne="http://schemas.microsoft.com/office/word/2006/wordml" xmlns:wps="http://schemas.microsoft.com/office/word/2010/wordprocessingShape" mc:Ignorable="w14 w15 w16se w16cid w16 w16cex w16sdtdh w16du wp14">
+  <w:p>
+    <w:pPr>
+      <w:pStyle w:val="Footer"/>
+    </w:pPr>
+  </w:p>
+</w:ftr>
+</file>
+
+<file path=word/footnotes.xml><?xml version="1.0" encoding="utf-8"?>
+<w:footnotes xmlns:wpc="http://schemas.microsoft.com/office/word/2010/wordprocessingCanvas" xmlns:cx="http://schemas.microsoft.com/office/drawing/2014/chartex" xmlns:cx1="http://schemas.microsoft.com/office/drawing/2015/9/8/chartex" xmlns:cx2="http://schemas.microsoft.com/office/drawing/2015/10/21/chartex" xmlns:cx3="http://schemas.microsoft.com/office/drawing/2016/5/9/chartex" xmlns:cx4="http://schemas.microsoft.com/office/drawing/2016/5/10/chartex" xmlns:cx5="http://schemas.microsoft.com/office/drawing/2016/5/11/chartex" xmlns:cx6="http://schemas.microsoft.com/office/drawing/2016/5/12/chartex" xmlns:cx7="http://schemas.microsoft.com/office/drawing/2016/5/13/chartex" xmlns:cx8="http://schemas.microsoft.com/office/drawing/2016/5/14/chartex" xmlns:mc="http://schemas.openxmlformats.org/markup-compatibility/2006" xmlns:aink="http://schemas.microsoft.com/office/drawing/2016/ink" xmlns:am3d="http://schemas.microsoft.com/office/drawing/2017/model3d" xmlns:o="urn:schemas-microsoft-com:office:office" xmlns:oel="http://schemas.microsoft.com/office/2019/extlst" xmlns:r="http://schemas.openxmlformats.org/officeDocument/2006/relationships" xmlns:m="http://schemas.openxmlformats.org/officeDocument/2006/math" xmlns:v="urn:schemas-microsoft-com:vml" xmlns:wp14="http://schemas.microsoft.com/office/word/2010/wordprocessingDrawing" xmlns:wp="http://schemas.openxmlformats.org/drawingml/2006/wordprocessingDrawing" xmlns:w10="urn:schemas-microsoft-com:office:word" xmlns:w="http://schemas.openxmlformats.org/wordprocessingml/2006/main" xmlns:w14="http://schemas.microsoft.com/office/word/2010/wordml" xmlns:w15="http://schemas.microsoft.com/office/word/2012/wordml" xmlns:w16cex="http://schemas.microsoft.com/office/word/2018/wordml/cex" xmlns:w16cid="http://schemas.microsoft.com/office/word/2016/wordml/cid" xmlns:w16="http://schemas.microsoft.com/office/word/2018/wordml" xmlns:w16du="http://schemas.microsoft.com/office/word/2023/wordml/word16du" xmlns:w16sdtdh="http://schemas.microsoft.com/office/word/2020/wordml/sdtdatahash" xmlns:w16se="http://schemas.microsoft.com/office/word/2015/wordml/symex" xmlns:wpg="http://schemas.microsoft.com/office/word/2010/wordprocessingGroup" xmlns:wpi="http://schemas.microsoft.com/office/word/2010/wordprocessingInk" xmlns:wne="http://schemas.microsoft.com/office/word/2006/wordml" xmlns:wps="http://schemas.microsoft.com/office/word/2010/wordprocessingShape" mc:Ignorable="w14 w15 w16se w16cid w16 w16cex w16sdtdh w16du wp14">
+  <w:footnote w:type="separator" w:id="-1">
+    <w:p>
+      <w:r>
+        <w:separator/>
+      </w:r>
+    </w:p>
+  </w:footnote>
+  <w:footnote w:type="continuationSeparator" w:id="0">
+    <w:p>
+      <w:r>
+        <w:continuationSeparator/>
+      </w:r>
+    </w:p>
+  </w:footnote>
+</w:footnotes>
+</file>
+
+<file path=word/header1.xml><?xml version="1.0" encoding="utf-8"?>
+<w:hdr xmlns:wpc="http://schemas.microsoft.com/office/word/2010/wordprocessingCanvas" xmlns:cx="http://schemas.microsoft.com/office/drawing/2014/chartex" xmlns:cx1="http://schemas.microsoft.com/office/drawing/2015/9/8/chartex" xmlns:cx2="http://schemas.microsoft.com/office/drawing/2015/10/21/chartex" xmlns:cx3="http://schemas.microsoft.com/office/drawing/2016/5/9/chartex" xmlns:cx4="http://schemas.microsoft.com/office/drawing/2016/5/10/chartex" xmlns:cx5="http://schemas.microsoft.com/office/drawing/2016/5/11/chartex" xmlns:cx6="http://schemas.microsoft.com/office/drawing/2016/5/12/chartex" xmlns:cx7="http://schemas.microsoft.com/office/drawing/2016/5/13/chartex" xmlns:cx8="http://schemas.microsoft.com/office/drawing/2016/5/14/chartex" xmlns:mc="http://schemas.openxmlformats.org/markup-compatibility/2006" xmlns:aink="http://schemas.microsoft.com/office/drawing/2016/ink" xmlns:am3d="http://schemas.microsoft.com/office/drawing/2017/model3d" xmlns:o="urn:schemas-microsoft-com:office:office" xmlns:oel="http://schemas.microsoft.com/office/2019/extlst" xmlns:r="http://schemas.openxmlformats.org/officeDocument/2006/relationships" xmlns:m="http://schemas.openxmlformats.org/officeDocument/2006/math" xmlns:v="urn:schemas-microsoft-com:vml" xmlns:wp14="http://schemas.microsoft.com/office/word/2010/wordprocessingDrawing" xmlns:wp="http://schemas.openxmlformats.org/drawingml/2006/wordprocessingDrawing" xmlns:w10="urn:schemas-microsoft-com:office:word" xmlns:w="http://schemas.openxmlformats.org/wordprocessingml/2006/main" xmlns:w14="http://schemas.microsoft.com/office/word/2010/wordml" xmlns:w15="http://schemas.microsoft.com/office/word/2012/wordml" xmlns:w16cex="http://schemas.microsoft.com/office/word/2018/wordml/cex" xmlns:w16cid="http://schemas.microsoft.com/office/word/2016/wordml/cid" xmlns:w16="http://schemas.microsoft.com/office/word/2018/wordml" xmlns:w16du="http://schemas.microsoft.com/office/word/2023/wordml/word16du" xmlns:w16sdtdh="http://schemas.microsoft.com/office/word/2020/wordml/sdtdatahash" xmlns:w16se="http://schemas.microsoft.com/office/word/2015/wordml/symex" xmlns:wpg="http://schemas.microsoft.com/office/word/2010/wordprocessingGroup" xmlns:wpi="http://schemas.microsoft.com/office/word/2010/wordprocessingInk" xmlns:wne="http://schemas.microsoft.com/office/word/2006/wordml" xmlns:wps="http://schemas.microsoft.com/office/word/2010/wordprocessingShape" mc:Ignorable="w14 w15 w16se w16cid w16 w16cex w16sdtdh w16du wp14">
+  <w:p>
+    <w:pPr>
+      <w:pStyle w:val="Header"/>
+    </w:pPr>
+  </w:p>
+</w:hdr>
+</file>
+
+<file path=word/header2.xml><?xml version="1.0" encoding="utf-8"?>
+<w:hdr xmlns:wpc="http://schemas.microsoft.com/office/word/2010/wordprocessingCanvas" xmlns:cx="http://schemas.microsoft.com/office/drawing/2014/chartex" xmlns:cx1="http://schemas.microsoft.com/office/drawing/2015/9/8/chartex" xmlns:cx2="http://schemas.microsoft.com/office/drawing/2015/10/21/chartex" xmlns:cx3="http://schemas.microsoft.com/office/drawing/2016/5/9/chartex" xmlns:cx4="http://schemas.microsoft.com/office/drawing/2016/5/10/chartex" xmlns:cx5="http://schemas.microsoft.com/office/drawing/2016/5/11/chartex" xmlns:cx6="http://schemas.microsoft.com/office/drawing/2016/5/12/chartex" xmlns:cx7="http://schemas.microsoft.com/office/drawing/2016/5/13/chartex" xmlns:cx8="http://schemas.microsoft.com/office/drawing/2016/5/14/chartex" xmlns:mc="http://schemas.openxmlformats.org/markup-compatibility/2006" xmlns:aink="http://schemas.microsoft.com/office/drawing/2016/ink" xmlns:am3d="http://schemas.microsoft.com/office/drawing/2017/model3d" xmlns:o="urn:schemas-microsoft-com:office:office" xmlns:oel="http://schemas.microsoft.com/office/2019/extlst" xmlns:r="http://schemas.openxmlformats.org/officeDocument/2006/relationships" xmlns:m="http://schemas.openxmlformats.org/officeDocument/2006/math" xmlns:v="urn:schemas-microsoft-com:vml" xmlns:wp14="http://schemas.microsoft.com/office/word/2010/wordprocessingDrawing" xmlns:wp="http://schemas.openxmlformats.org/drawingml/2006/wordprocessingDrawing" xmlns:w10="urn:schemas-microsoft-com:office:word" xmlns:w="http://schemas.openxmlformats.org/wordprocessingml/2006/main" xmlns:w14="http://schemas.microsoft.com/office/word/2010/wordml" xmlns:w15="http://schemas.microsoft.com/office/word/2012/wordml" xmlns:w16cex="http://schemas.microsoft.com/office/word/2018/wordml/cex" xmlns:w16cid="http://schemas.microsoft.com/office/word/2016/wordml/cid" xmlns:w16="http://schemas.microsoft.com/office/word/2018/wordml" xmlns:w16du="http://schemas.microsoft.com/office/word/2023/wordml/word16du" xmlns:w16sdtdh="http://schemas.microsoft.com/office/word/2020/wordml/sdtdatahash" xmlns:w16se="http://schemas.microsoft.com/office/word/2015/wordml/symex" xmlns:wpg="http://schemas.microsoft.com/office/word/2010/wordprocessingGroup" xmlns:wpi="http://schemas.microsoft.com/office/word/2010/wordprocessingInk" xmlns:wne="http://schemas.microsoft.com/office/word/2006/wordml" xmlns:wps="http://schemas.microsoft.com/office/word/2010/wordprocessingShape" mc:Ignorable="w14 w15 w16se w16cid w16 w16cex w16sdtdh w16du wp14">
+  <w:p>
+    <w:pPr>
+      <w:pStyle w:val="Header"/>
+    </w:pPr>
+  </w:p>
+</w:hdr>
+</file>
+
+<file path=word/header3.xml><?xml version="1.0" encoding="utf-8"?>
+<w:hdr xmlns:wpc="http://schemas.microsoft.com/office/word/2010/wordprocessingCanvas" xmlns:cx="http://schemas.microsoft.com/office/drawing/2014/chartex" xmlns:cx1="http://schemas.microsoft.com/office/drawing/2015/9/8/chartex" xmlns:cx2="http://schemas.microsoft.com/office/drawing/2015/10/21/chartex" xmlns:cx3="http://schemas.microsoft.com/office/drawing/2016/5/9/chartex" xmlns:cx4="http://schemas.microsoft.com/office/drawing/2016/5/10/chartex" xmlns:cx5="http://schemas.microsoft.com/office/drawing/2016/5/11/chartex" xmlns:cx6="http://schemas.microsoft.com/office/drawing/2016/5/12/chartex" xmlns:cx7="http://schemas.microsoft.com/office/drawing/2016/5/13/chartex" xmlns:cx8="http://schemas.microsoft.com/office/drawing/2016/5/14/chartex" xmlns:mc="http://schemas.openxmlformats.org/markup-compatibility/2006" xmlns:aink="http://schemas.microsoft.com/office/drawing/2016/ink" xmlns:am3d="http://schemas.microsoft.com/office/drawing/2017/model3d" xmlns:o="urn:schemas-microsoft-com:office:office" xmlns:oel="http://schemas.microsoft.com/office/2019/extlst" xmlns:r="http://schemas.openxmlformats.org/officeDocument/2006/relationships" xmlns:m="http://schemas.openxmlformats.org/officeDocument/2006/math" xmlns:v="urn:schemas-microsoft-com:vml" xmlns:wp14="http://schemas.microsoft.com/office/word/2010/wordprocessingDrawing" xmlns:wp="http://schemas.openxmlformats.org/drawingml/2006/wordprocessingDrawing" xmlns:w10="urn:schemas-microsoft-com:office:word" xmlns:w="http://schemas.openxmlformats.org/wordprocessingml/2006/main" xmlns:w14="http://schemas.microsoft.com/office/word/2010/wordml" xmlns:w15="http://schemas.microsoft.com/office/word/2012/wordml" xmlns:w16cex="http://schemas.microsoft.com/office/word/2018/wordml/cex" xmlns:w16cid="http://schemas.microsoft.com/office/word/2016/wordml/cid" xmlns:w16="http://schemas.microsoft.com/office/word/2018/wordml" xmlns:w16du="http://schemas.microsoft.com/office/word/2023/wordml/word16du" xmlns:w16sdtdh="http://schemas.microsoft.com/office/word/2020/wordml/sdtdatahash" xmlns:w16se="http://schemas.microsoft.com/office/word/2015/wordml/symex" xmlns:wpg="http://schemas.microsoft.com/office/word/2010/wordprocessingGroup" xmlns:wpi="http://schemas.microsoft.com/office/word/2010/wordprocessingInk" xmlns:wne="http://schemas.microsoft.com/office/word/2006/wordml" xmlns:wps="http://schemas.microsoft.com/office/word/2010/wordprocessingShape" mc:Ignorable="w14 w15 w16se w16cid w16 w16cex w16sdtdh w16du wp14">
+  <w:p>
+    <w:pPr>
+      <w:pStyle w:val="Header"/>
+    </w:pPr>
+  </w:p>
+</w:hdr>
+</file>
+
 <file path=word/styles.xml><?xml version="1.0" encoding="utf-8"?>
-<w:styles xmlns:mc="http://schemas.openxmlformats.org/markup-compatibility/2006" xmlns:r="http://schemas.openxmlformats.org/officeDocument/2006/relationships" xmlns:w="http://schemas.openxmlformats.org/wordprocessingml/2006/main" xmlns:w14="http://schemas.microsoft.com/office/word/2010/wordml" xmlns:w15="http://schemas.microsoft.com/office/word/2012/wordml" xmlns:w16cex="http://schemas.microsoft.com/office/word/2018/wordml/cex" xmlns:w16cid="http://schemas.microsoft.com/office/word/2016/wordml/cid" xmlns:w16="http://schemas.microsoft.com/office/word/2018/wordml" xmlns:w16sdtdh="http://schemas.microsoft.com/office/word/2020/wordml/sdtdatahash" xmlns:w16se="http://schemas.microsoft.com/office/word/2015/wordml/symex" mc:Ignorable="w14 w15 w16se w16cid w16 w16cex w16sdtdh">
+<w:styles xmlns:mc="http://schemas.openxmlformats.org/markup-compatibility/2006" xmlns:r="http://schemas.openxmlformats.org/officeDocument/2006/relationships" xmlns:w="http://schemas.openxmlformats.org/wordprocessingml/2006/main" xmlns:w14="http://schemas.microsoft.com/office/word/2010/wordml" xmlns:w15="http://schemas.microsoft.com/office/word/2012/wordml" xmlns:w16cex="http://schemas.microsoft.com/office/word/2018/wordml/cex" xmlns:w16cid="http://schemas.microsoft.com/office/word/2016/wordml/cid" xmlns:w16="http://schemas.microsoft.com/office/word/2018/wordml" xmlns:w16du="http://schemas.microsoft.com/office/word/2023/wordml/word16du" xmlns:w16sdtdh="http://schemas.microsoft.com/office/word/2020/wordml/sdtdatahash" xmlns:w16se="http://schemas.microsoft.com/office/word/2015/wordml/symex" mc:Ignorable="w14 w15 w16se w16cid w16 w16cex w16sdtdh w16du">
   <w:docDefaults>
     <w:rPrDefault>
       <w:rPr>
@@ -682,6 +818,48 @@
       </w:tcPr>
     </w:tblStylePr>
   </w:style>
+  <w:style w:type="paragraph" w:styleId="Header">
+    <w:name w:val="header"/>
+    <w:basedOn w:val="Normal"/>
+    <w:link w:val="HeaderChar"/>
+    <w:uiPriority w:val="99"/>
+    <w:unhideWhenUsed/>
+    <w:rsid w:val="00C44E6B"/>
+    <w:pPr>
+      <w:tabs>
+        <w:tab w:val="center" w:pos="4680"/>
+        <w:tab w:val="right" w:pos="9360"/>
+      </w:tabs>
+    </w:pPr>
+  </w:style>
+  <w:style w:type="character" w:customStyle="1" w:styleId="HeaderChar">
+    <w:name w:val="Header Char"/>
+    <w:basedOn w:val="DefaultParagraphFont"/>
+    <w:link w:val="Header"/>
+    <w:uiPriority w:val="99"/>
+    <w:rsid w:val="00C44E6B"/>
+  </w:style>
+  <w:style w:type="paragraph" w:styleId="Footer">
+    <w:name w:val="footer"/>
+    <w:basedOn w:val="Normal"/>
+    <w:link w:val="FooterChar"/>
+    <w:uiPriority w:val="99"/>
+    <w:unhideWhenUsed/>
+    <w:rsid w:val="00C44E6B"/>
+    <w:pPr>
+      <w:tabs>
+        <w:tab w:val="center" w:pos="4680"/>
+        <w:tab w:val="right" w:pos="9360"/>
+      </w:tabs>
+    </w:pPr>
+  </w:style>
+  <w:style w:type="character" w:customStyle="1" w:styleId="FooterChar">
+    <w:name w:val="Footer Char"/>
+    <w:basedOn w:val="DefaultParagraphFont"/>
+    <w:link w:val="Footer"/>
+    <w:uiPriority w:val="99"/>
+    <w:rsid w:val="00C44E6B"/>
+  </w:style>
 </w:styles>
 </file>
 

</xml_diff>